<commit_message>
Completed CprE 431 Mod 7 HW, quiz, and discussion post, updated TODO
</commit_message>
<xml_diff>
--- a/7th_Semester/CprE_431/Homework/Homework7/M07 HW.docx
+++ b/7th_Semester/CprE_431/Homework/Homework7/M07 HW.docx
@@ -1,41 +1,104 @@
 
 <file path=word/document.xml><?xml version="1.0" encoding="utf-8"?>
-<w:document xmlns:wpc="http://schemas.microsoft.com/office/word/2010/wordprocessingCanvas" xmlns:mo="http://schemas.microsoft.com/office/mac/office/2008/main" xmlns:mc="http://schemas.openxmlformats.org/markup-compatibility/2006" xmlns:mv="urn:schemas-microsoft-com:mac:vml" xmlns:o="urn:schemas-microsoft-com:office:office" xmlns:r="http://schemas.openxmlformats.org/officeDocument/2006/relationships" xmlns:m="http://schemas.openxmlformats.org/officeDocument/2006/math" xmlns:v="urn:schemas-microsoft-com:vml" xmlns:wp14="http://schemas.microsoft.com/office/word/2010/wordprocessingDrawing" xmlns:wp="http://schemas.openxmlformats.org/drawingml/2006/wordprocessingDrawing" xmlns:w10="urn:schemas-microsoft-com:office:word" xmlns:w="http://schemas.openxmlformats.org/wordprocessingml/2006/main" xmlns:w14="http://schemas.microsoft.com/office/word/2010/wordml" xmlns:w15="http://schemas.microsoft.com/office/word/2012/wordml" xmlns:wpg="http://schemas.microsoft.com/office/word/2010/wordprocessingGroup" xmlns:wpi="http://schemas.microsoft.com/office/word/2010/wordprocessingInk" xmlns:wne="http://schemas.microsoft.com/office/word/2006/wordml" xmlns:wps="http://schemas.microsoft.com/office/word/2010/wordprocessingShape" mc:Ignorable="w14 w15 wp14">
+<w:document xmlns:wpc="http://schemas.microsoft.com/office/word/2010/wordprocessingCanvas" xmlns:cx="http://schemas.microsoft.com/office/drawing/2014/chartex" xmlns:cx1="http://schemas.microsoft.com/office/drawing/2015/9/8/chartex" xmlns:cx2="http://schemas.microsoft.com/office/drawing/2015/10/21/chartex" xmlns:cx3="http://schemas.microsoft.com/office/drawing/2016/5/9/chartex" xmlns:cx4="http://schemas.microsoft.com/office/drawing/2016/5/10/chartex" xmlns:cx5="http://schemas.microsoft.com/office/drawing/2016/5/11/chartex" xmlns:cx6="http://schemas.microsoft.com/office/drawing/2016/5/12/chartex" xmlns:cx7="http://schemas.microsoft.com/office/drawing/2016/5/13/chartex" xmlns:cx8="http://schemas.microsoft.com/office/drawing/2016/5/14/chartex" xmlns:mc="http://schemas.openxmlformats.org/markup-compatibility/2006" xmlns:aink="http://schemas.microsoft.com/office/drawing/2016/ink" xmlns:am3d="http://schemas.microsoft.com/office/drawing/2017/model3d" xmlns:o="urn:schemas-microsoft-com:office:office" xmlns:r="http://schemas.openxmlformats.org/officeDocument/2006/relationships" xmlns:m="http://schemas.openxmlformats.org/officeDocument/2006/math" xmlns:v="urn:schemas-microsoft-com:vml" xmlns:wp14="http://schemas.microsoft.com/office/word/2010/wordprocessingDrawing" xmlns:wp="http://schemas.openxmlformats.org/drawingml/2006/wordprocessingDrawing" xmlns:w10="urn:schemas-microsoft-com:office:word" xmlns:w="http://schemas.openxmlformats.org/wordprocessingml/2006/main" xmlns:w14="http://schemas.microsoft.com/office/word/2010/wordml" xmlns:w15="http://schemas.microsoft.com/office/word/2012/wordml" xmlns:w16cid="http://schemas.microsoft.com/office/word/2016/wordml/cid" xmlns:w16se="http://schemas.microsoft.com/office/word/2015/wordml/symex" xmlns:wpg="http://schemas.microsoft.com/office/word/2010/wordprocessingGroup" xmlns:wpi="http://schemas.microsoft.com/office/word/2010/wordprocessingInk" xmlns:wne="http://schemas.microsoft.com/office/word/2006/wordml" xmlns:wps="http://schemas.microsoft.com/office/word/2010/wordprocessingShape" mc:Ignorable="w14 w15 w16se w16cid wp14">
   <w:body>
+    <w:p>
+      <w:pPr>
+        <w:spacing w:line="259" w:lineRule="auto"/>
+        <w:ind w:left="360"/>
+        <w:jc w:val="center"/>
+        <w:rPr>
+          <w:rFonts w:ascii="Calibri" w:eastAsia="Calibri" w:hAnsi="Calibri" w:cs="Calibri"/>
+          <w:b/>
+          <w:bCs/>
+          <w:i/>
+          <w:iCs/>
+          <w:color w:val="000000" w:themeColor="text1"/>
+          <w:sz w:val="28"/>
+          <w:szCs w:val="28"/>
+        </w:rPr>
+      </w:pPr>
+      <w:r>
+        <w:rPr>
+          <w:rFonts w:ascii="Calibri" w:eastAsia="Calibri" w:hAnsi="Calibri" w:cs="Calibri"/>
+          <w:b/>
+          <w:bCs/>
+          <w:i/>
+          <w:iCs/>
+          <w:color w:val="000000" w:themeColor="text1"/>
+          <w:sz w:val="28"/>
+          <w:szCs w:val="28"/>
+        </w:rPr>
+        <w:t>Sean Gordon (Sgordon4)</w:t>
+      </w:r>
+    </w:p>
     <w:p>
       <w:pPr>
         <w:spacing w:after="160" w:line="259" w:lineRule="auto"/>
         <w:ind w:left="360"/>
         <w:jc w:val="center"/>
         <w:rPr>
-          <w:rFonts w:ascii="Calibri" w:hAnsi="Calibri" w:eastAsia="Calibri" w:cs="Calibri"/>
-          <w:b w:val="0"/>
-          <w:bCs w:val="0"/>
-          <w:i w:val="0"/>
-          <w:iCs w:val="0"/>
-          <w:noProof w:val="0"/>
-          <w:color w:val="000000" w:themeColor="text1" w:themeTint="FF" w:themeShade="FF"/>
+          <w:rFonts w:ascii="Calibri" w:eastAsia="Calibri" w:hAnsi="Calibri" w:cs="Calibri"/>
+          <w:color w:val="000000" w:themeColor="text1"/>
           <w:sz w:val="28"/>
           <w:szCs w:val="28"/>
-          <w:lang w:val="en-US"/>
-        </w:rPr>
-      </w:pPr>
-      <w:bookmarkStart w:name="_GoBack" w:id="0"/>
-      <w:bookmarkEnd w:id="0"/>
-      <w:r>
-        <w:rPr>
-          <w:rFonts w:ascii="Calibri" w:hAnsi="Calibri" w:eastAsia="Calibri" w:cs="Calibri"/>
-          <w:b w:val="1"/>
-          <w:bCs w:val="1"/>
-          <w:i w:val="1"/>
-          <w:iCs w:val="1"/>
-          <w:noProof w:val="0"/>
-          <w:color w:val="000000" w:themeColor="text1" w:themeTint="FF" w:themeShade="FF"/>
+        </w:rPr>
+      </w:pPr>
+      <w:r>
+        <w:rPr>
+          <w:rFonts w:ascii="Calibri" w:eastAsia="Calibri" w:hAnsi="Calibri" w:cs="Calibri"/>
+          <w:b/>
+          <w:bCs/>
+          <w:i/>
+          <w:iCs/>
+          <w:color w:val="000000" w:themeColor="text1"/>
           <w:sz w:val="28"/>
           <w:szCs w:val="28"/>
-          <w:lang w:val="en-US"/>
         </w:rPr>
         <w:t>CPRE 431</w:t>
+      </w:r>
+    </w:p>
+    <w:p>
+      <w:pPr>
+        <w:spacing w:line="259" w:lineRule="auto"/>
+        <w:ind w:left="360"/>
+        <w:jc w:val="center"/>
+        <w:rPr>
+          <w:rFonts w:ascii="Calibri" w:eastAsia="Calibri" w:hAnsi="Calibri" w:cs="Calibri"/>
+          <w:color w:val="000000" w:themeColor="text1"/>
+          <w:sz w:val="28"/>
+          <w:szCs w:val="28"/>
+        </w:rPr>
+      </w:pPr>
+      <w:r>
+        <w:rPr>
+          <w:rFonts w:ascii="Calibri" w:eastAsia="Calibri" w:hAnsi="Calibri" w:cs="Calibri"/>
+          <w:b/>
+          <w:bCs/>
+          <w:i/>
+          <w:iCs/>
+          <w:color w:val="000000" w:themeColor="text1"/>
+          <w:sz w:val="28"/>
+          <w:szCs w:val="28"/>
+          <w:u w:val="single"/>
+        </w:rPr>
+        <w:t xml:space="preserve">M07 </w:t>
+      </w:r>
+      <w:bookmarkStart w:id="0" w:name="_GoBack"/>
+      <w:bookmarkEnd w:id="0"/>
+      <w:r>
+        <w:rPr>
+          <w:rFonts w:ascii="Calibri" w:eastAsia="Calibri" w:hAnsi="Calibri" w:cs="Calibri"/>
+          <w:b/>
+          <w:bCs/>
+          <w:i/>
+          <w:iCs/>
+          <w:color w:val="000000" w:themeColor="text1"/>
+          <w:sz w:val="28"/>
+          <w:szCs w:val="28"/>
+          <w:u w:val="single"/>
+        </w:rPr>
+        <w:t>HW</w:t>
       </w:r>
     </w:p>
     <w:p>
@@ -44,84 +107,33 @@
         <w:ind w:left="360"/>
         <w:jc w:val="center"/>
         <w:rPr>
-          <w:rFonts w:ascii="Calibri" w:hAnsi="Calibri" w:eastAsia="Calibri" w:cs="Calibri"/>
-          <w:b w:val="0"/>
-          <w:bCs w:val="0"/>
-          <w:i w:val="0"/>
-          <w:iCs w:val="0"/>
-          <w:noProof w:val="0"/>
-          <w:color w:val="000000" w:themeColor="text1" w:themeTint="FF" w:themeShade="FF"/>
-          <w:sz w:val="28"/>
-          <w:szCs w:val="28"/>
-          <w:lang w:val="en-US"/>
-        </w:rPr>
-      </w:pPr>
-      <w:r>
-        <w:rPr>
-          <w:rFonts w:ascii="Calibri" w:hAnsi="Calibri" w:eastAsia="Calibri" w:cs="Calibri"/>
-          <w:b w:val="1"/>
-          <w:bCs w:val="1"/>
-          <w:i w:val="1"/>
-          <w:iCs w:val="1"/>
-          <w:noProof w:val="0"/>
-          <w:color w:val="000000" w:themeColor="text1" w:themeTint="FF" w:themeShade="FF"/>
-          <w:sz w:val="28"/>
-          <w:szCs w:val="28"/>
-          <w:u w:val="single"/>
-          <w:lang w:val="en-US"/>
-        </w:rPr>
-        <w:t>M07 HW</w:t>
-      </w:r>
+          <w:rFonts w:ascii="Calibri" w:eastAsia="Calibri" w:hAnsi="Calibri" w:cs="Calibri"/>
+          <w:color w:val="000000" w:themeColor="text1"/>
+          <w:sz w:val="16"/>
+          <w:szCs w:val="16"/>
+        </w:rPr>
+      </w:pPr>
     </w:p>
     <w:p>
       <w:pPr>
         <w:spacing w:after="160" w:line="259" w:lineRule="auto"/>
         <w:ind w:left="360"/>
-        <w:jc w:val="center"/>
-        <w:rPr>
-          <w:rFonts w:ascii="Calibri" w:hAnsi="Calibri" w:eastAsia="Calibri" w:cs="Calibri"/>
-          <w:b w:val="0"/>
-          <w:bCs w:val="0"/>
-          <w:i w:val="0"/>
-          <w:iCs w:val="0"/>
-          <w:noProof w:val="0"/>
-          <w:color w:val="000000" w:themeColor="text1" w:themeTint="FF" w:themeShade="FF"/>
-          <w:sz w:val="16"/>
-          <w:szCs w:val="16"/>
-          <w:lang w:val="en-US"/>
-        </w:rPr>
-      </w:pPr>
-    </w:p>
-    <w:p>
-      <w:pPr>
-        <w:spacing w:after="160" w:line="259" w:lineRule="auto"/>
-        <w:ind w:left="360"/>
-        <w:rPr>
-          <w:rFonts w:ascii="Calibri" w:hAnsi="Calibri" w:eastAsia="Calibri" w:cs="Calibri"/>
-          <w:b w:val="0"/>
-          <w:bCs w:val="0"/>
-          <w:i w:val="0"/>
-          <w:iCs w:val="0"/>
-          <w:noProof w:val="0"/>
-          <w:color w:val="000000" w:themeColor="text1" w:themeTint="FF" w:themeShade="FF"/>
+        <w:rPr>
+          <w:rFonts w:ascii="Calibri" w:eastAsia="Calibri" w:hAnsi="Calibri" w:cs="Calibri"/>
+          <w:color w:val="000000" w:themeColor="text1"/>
           <w:sz w:val="22"/>
           <w:szCs w:val="22"/>
-          <w:lang w:val="en-US"/>
-        </w:rPr>
-      </w:pPr>
-      <w:r>
-        <w:rPr>
-          <w:rFonts w:ascii="Calibri" w:hAnsi="Calibri" w:eastAsia="Calibri" w:cs="Calibri"/>
-          <w:b w:val="1"/>
-          <w:bCs w:val="1"/>
-          <w:i w:val="0"/>
-          <w:iCs w:val="0"/>
-          <w:noProof w:val="0"/>
-          <w:color w:val="000000" w:themeColor="text1" w:themeTint="FF" w:themeShade="FF"/>
+        </w:rPr>
+      </w:pPr>
+      <w:r>
+        <w:rPr>
+          <w:rFonts w:ascii="Calibri" w:eastAsia="Calibri" w:hAnsi="Calibri" w:cs="Calibri"/>
+          <w:b/>
+          <w:bCs/>
+          <w:color w:val="000000" w:themeColor="text1"/>
           <w:sz w:val="22"/>
           <w:szCs w:val="22"/>
           <w:u w:val="single"/>
-          <w:lang w:val="en-US"/>
         </w:rPr>
         <w:t xml:space="preserve">Assignments will be submitted in PDF format via Canvas. </w:t>
       </w:r>
@@ -131,179 +143,159 @@
         <w:spacing w:after="160" w:line="259" w:lineRule="auto"/>
         <w:ind w:left="360"/>
         <w:rPr>
-          <w:rFonts w:ascii="Calibri" w:hAnsi="Calibri" w:eastAsia="Calibri" w:cs="Calibri"/>
-          <w:b w:val="0"/>
-          <w:bCs w:val="0"/>
-          <w:i w:val="0"/>
-          <w:iCs w:val="0"/>
-          <w:noProof w:val="0"/>
+          <w:rFonts w:ascii="Calibri" w:eastAsia="Calibri" w:hAnsi="Calibri" w:cs="Calibri"/>
           <w:color w:val="C00000"/>
           <w:sz w:val="20"/>
           <w:szCs w:val="20"/>
-          <w:lang w:val="en-US"/>
-        </w:rPr>
-      </w:pPr>
-      <w:r>
-        <w:rPr>
-          <w:rFonts w:ascii="Calibri" w:hAnsi="Calibri" w:eastAsia="Calibri" w:cs="Calibri"/>
-          <w:b w:val="0"/>
-          <w:bCs w:val="0"/>
-          <w:i w:val="0"/>
-          <w:iCs w:val="0"/>
-          <w:noProof w:val="0"/>
+        </w:rPr>
+      </w:pPr>
+      <w:r>
+        <w:rPr>
+          <w:rFonts w:ascii="Calibri" w:eastAsia="Calibri" w:hAnsi="Calibri" w:cs="Calibri"/>
           <w:color w:val="C00000"/>
           <w:sz w:val="20"/>
           <w:szCs w:val="20"/>
-          <w:lang w:val="en-US"/>
         </w:rPr>
         <w:t xml:space="preserve">Please submit your homework online through Canvas. Late homework will not be accepted. </w:t>
       </w:r>
     </w:p>
     <w:p>
       <w:pPr>
-        <w:spacing w:after="160" w:line="240" w:lineRule="auto"/>
+        <w:spacing w:after="160"/>
         <w:ind w:left="360"/>
         <w:rPr>
-          <w:rFonts w:ascii="Calibri" w:hAnsi="Calibri" w:eastAsia="Calibri" w:cs="Calibri"/>
-          <w:b w:val="0"/>
-          <w:bCs w:val="0"/>
-          <w:i w:val="0"/>
-          <w:iCs w:val="0"/>
-          <w:noProof w:val="0"/>
+          <w:rFonts w:ascii="Calibri" w:eastAsia="Calibri" w:hAnsi="Calibri" w:cs="Calibri"/>
           <w:color w:val="C00000"/>
           <w:sz w:val="20"/>
           <w:szCs w:val="20"/>
-          <w:lang w:val="en-US"/>
-        </w:rPr>
-      </w:pPr>
-      <w:r>
-        <w:rPr>
-          <w:rFonts w:ascii="Calibri" w:hAnsi="Calibri" w:eastAsia="Calibri" w:cs="Calibri"/>
-          <w:b w:val="0"/>
-          <w:bCs w:val="0"/>
-          <w:i w:val="0"/>
-          <w:iCs w:val="0"/>
-          <w:noProof w:val="0"/>
+        </w:rPr>
+      </w:pPr>
+      <w:r>
+        <w:rPr>
+          <w:rFonts w:ascii="Calibri" w:eastAsia="Calibri" w:hAnsi="Calibri" w:cs="Calibri"/>
           <w:color w:val="C00000"/>
           <w:sz w:val="20"/>
           <w:szCs w:val="20"/>
-          <w:lang w:val="en-US"/>
         </w:rPr>
         <w:t>Important: Your submission must be in .pdf format ONLY!</w:t>
       </w:r>
     </w:p>
     <w:p>
       <w:pPr>
-        <w:spacing w:after="160" w:line="240" w:lineRule="auto"/>
         <w:ind w:left="360"/>
         <w:rPr>
-          <w:rFonts w:ascii="Calibri" w:hAnsi="Calibri" w:eastAsia="Calibri" w:cs="Calibri"/>
-          <w:b w:val="0"/>
-          <w:bCs w:val="0"/>
-          <w:i w:val="0"/>
-          <w:iCs w:val="0"/>
-          <w:noProof w:val="0"/>
+          <w:rFonts w:ascii="Calibri" w:eastAsia="Calibri" w:hAnsi="Calibri" w:cs="Calibri"/>
           <w:color w:val="C00000"/>
           <w:sz w:val="20"/>
           <w:szCs w:val="20"/>
-          <w:lang w:val="en-US"/>
-        </w:rPr>
-      </w:pPr>
-      <w:r>
-        <w:rPr>
-          <w:rFonts w:ascii="Calibri" w:hAnsi="Calibri" w:eastAsia="Calibri" w:cs="Calibri"/>
-          <w:b w:val="0"/>
-          <w:bCs w:val="0"/>
-          <w:i w:val="0"/>
-          <w:iCs w:val="0"/>
-          <w:noProof w:val="0"/>
+        </w:rPr>
+      </w:pPr>
+      <w:r>
+        <w:rPr>
+          <w:rFonts w:ascii="Calibri" w:eastAsia="Calibri" w:hAnsi="Calibri" w:cs="Calibri"/>
           <w:color w:val="C00000"/>
           <w:sz w:val="20"/>
           <w:szCs w:val="20"/>
-          <w:lang w:val="en-US"/>
         </w:rPr>
         <w:t>Please ensure that you support all your answers with the correct screenshots showing your solutions.</w:t>
       </w:r>
     </w:p>
-    <w:p>
-      <w:pPr>
-        <w:pStyle w:val="Normal"/>
-      </w:pPr>
-    </w:p>
+    <w:p/>
     <w:p>
       <w:pPr>
         <w:pStyle w:val="ListParagraph"/>
         <w:numPr>
           <w:ilvl w:val="0"/>
-          <w:numId w:val="1"/>
+          <w:numId w:val="2"/>
         </w:numPr>
         <w:rPr>
-          <w:rFonts w:ascii="Calibri" w:hAnsi="Calibri" w:eastAsia="Calibri" w:cs="Calibri" w:asciiTheme="minorAscii" w:hAnsiTheme="minorAscii" w:eastAsiaTheme="minorAscii" w:cstheme="minorAscii"/>
-          <w:b w:val="0"/>
-          <w:bCs w:val="0"/>
-          <w:i w:val="0"/>
-          <w:iCs w:val="0"/>
-          <w:noProof w:val="0"/>
-          <w:color w:val="000000" w:themeColor="text1" w:themeTint="FF" w:themeShade="FF"/>
-          <w:sz w:val="24"/>
-          <w:szCs w:val="24"/>
-          <w:lang w:val="en-US"/>
-        </w:rPr>
-      </w:pPr>
-      <w:r>
-        <w:rPr>
-          <w:rFonts w:ascii="Calibri" w:hAnsi="Calibri" w:eastAsia="Calibri" w:cs="Calibri"/>
-          <w:b w:val="0"/>
-          <w:bCs w:val="0"/>
-          <w:i w:val="0"/>
-          <w:iCs w:val="0"/>
-          <w:noProof w:val="0"/>
-          <w:color w:val="000000" w:themeColor="text1" w:themeTint="FF" w:themeShade="FF"/>
-          <w:sz w:val="24"/>
-          <w:szCs w:val="24"/>
-          <w:lang w:val="en-US"/>
+          <w:rFonts w:eastAsiaTheme="minorEastAsia"/>
+          <w:color w:val="000000" w:themeColor="text1"/>
+        </w:rPr>
+      </w:pPr>
+      <w:r>
+        <w:rPr>
+          <w:rFonts w:ascii="Calibri" w:eastAsia="Calibri" w:hAnsi="Calibri" w:cs="Calibri"/>
+          <w:color w:val="000000" w:themeColor="text1"/>
         </w:rPr>
         <w:t>List and briefly define two IEEE 802.11 services</w:t>
       </w:r>
     </w:p>
     <w:p>
       <w:pPr>
-        <w:pStyle w:val="Normal"/>
-      </w:pPr>
-    </w:p>
+        <w:pStyle w:val="ListParagraph"/>
+        <w:numPr>
+          <w:ilvl w:val="1"/>
+          <w:numId w:val="2"/>
+        </w:numPr>
+        <w:rPr>
+          <w:rFonts w:eastAsiaTheme="minorEastAsia"/>
+          <w:color w:val="000000" w:themeColor="text1"/>
+        </w:rPr>
+      </w:pPr>
+      <w:r>
+        <w:rPr>
+          <w:rFonts w:ascii="Calibri" w:eastAsia="Calibri" w:hAnsi="Calibri" w:cs="Calibri"/>
+          <w:color w:val="000000" w:themeColor="text1"/>
+        </w:rPr>
+        <w:t>Authentication: The access point must prove the identity of the client before carrying out any operations.</w:t>
+      </w:r>
+    </w:p>
+    <w:p>
+      <w:pPr>
+        <w:pStyle w:val="ListParagraph"/>
+        <w:numPr>
+          <w:ilvl w:val="1"/>
+          <w:numId w:val="2"/>
+        </w:numPr>
+        <w:rPr>
+          <w:rFonts w:eastAsiaTheme="minorEastAsia"/>
+          <w:color w:val="000000" w:themeColor="text1"/>
+        </w:rPr>
+      </w:pPr>
+      <w:r>
+        <w:rPr>
+          <w:rFonts w:ascii="Calibri" w:eastAsia="Calibri" w:hAnsi="Calibri" w:cs="Calibri"/>
+          <w:color w:val="000000" w:themeColor="text1"/>
+        </w:rPr>
+        <w:t>Encryption: Any transactions between the client and the access point must be encrypted.</w:t>
+      </w:r>
+    </w:p>
+    <w:p/>
     <w:p>
       <w:pPr>
         <w:pStyle w:val="ListParagraph"/>
         <w:numPr>
           <w:ilvl w:val="0"/>
-          <w:numId w:val="1"/>
+          <w:numId w:val="2"/>
         </w:numPr>
-        <w:rPr>
-          <w:noProof w:val="0"/>
-          <w:sz w:val="24"/>
-          <w:szCs w:val="24"/>
-          <w:lang w:val="en-US"/>
-        </w:rPr>
-      </w:pPr>
-      <w:r>
-        <w:rPr>
-          <w:rFonts w:ascii="Calibri" w:hAnsi="Calibri" w:eastAsia="Calibri" w:cs="Calibri"/>
-          <w:b w:val="0"/>
-          <w:bCs w:val="0"/>
-          <w:i w:val="0"/>
-          <w:iCs w:val="0"/>
-          <w:noProof w:val="0"/>
-          <w:color w:val="000000" w:themeColor="text1" w:themeTint="FF" w:themeShade="FF"/>
-          <w:sz w:val="24"/>
-          <w:szCs w:val="24"/>
-          <w:lang w:val="en-US"/>
+      </w:pPr>
+      <w:r>
+        <w:rPr>
+          <w:rFonts w:ascii="Calibri" w:eastAsia="Calibri" w:hAnsi="Calibri" w:cs="Calibri"/>
+          <w:color w:val="000000" w:themeColor="text1"/>
         </w:rPr>
         <w:t>Identify a security flaw that appears in 2G and 3G networks</w:t>
       </w:r>
     </w:p>
     <w:p>
       <w:pPr>
-        <w:pStyle w:val="Normal"/>
+        <w:pStyle w:val="ListParagraph"/>
+        <w:numPr>
+          <w:ilvl w:val="1"/>
+          <w:numId w:val="2"/>
+        </w:numPr>
+      </w:pPr>
+      <w:r>
+        <w:rPr>
+          <w:rFonts w:ascii="Calibri" w:eastAsia="Calibri" w:hAnsi="Calibri" w:cs="Calibri"/>
+          <w:color w:val="000000" w:themeColor="text1"/>
+        </w:rPr>
+        <w:t>Both networks are vulnerable to man-in-the-middle attacks.</w:t>
+      </w:r>
+    </w:p>
+    <w:p>
+      <w:pPr>
         <w:ind w:left="360"/>
       </w:pPr>
     </w:p>
@@ -312,23 +304,69 @@
         <w:pStyle w:val="ListParagraph"/>
         <w:numPr>
           <w:ilvl w:val="0"/>
-          <w:numId w:val="1"/>
+          <w:numId w:val="2"/>
         </w:numPr>
-        <w:ind/>
-        <w:rPr>
-          <w:rFonts w:ascii="Calibri" w:hAnsi="Calibri" w:eastAsia="Calibri" w:cs="Calibri" w:asciiTheme="minorAscii" w:hAnsiTheme="minorAscii" w:eastAsiaTheme="minorAscii" w:cstheme="minorAscii"/>
-          <w:sz w:val="24"/>
-          <w:szCs w:val="24"/>
-        </w:rPr>
-      </w:pPr>
-      <w:r>
-        <w:rPr/>
+        <w:rPr>
+          <w:rFonts w:eastAsiaTheme="minorEastAsia"/>
+        </w:rPr>
+      </w:pPr>
+      <w:r>
         <w:t>List and briefly define three cloud service models</w:t>
       </w:r>
     </w:p>
     <w:p>
       <w:pPr>
-        <w:pStyle w:val="Normal"/>
+        <w:pStyle w:val="ListParagraph"/>
+        <w:numPr>
+          <w:ilvl w:val="1"/>
+          <w:numId w:val="2"/>
+        </w:numPr>
+        <w:rPr>
+          <w:rFonts w:eastAsiaTheme="minorEastAsia"/>
+        </w:rPr>
+      </w:pPr>
+      <w:r>
+        <w:t xml:space="preserve">Software as a Service: Cloud service </w:t>
+      </w:r>
+      <w:r>
+        <w:t>enables customer to use software run by the service, where the customer can avoid the complexity of maintaining the software. Examples include Gmail and WebEx</w:t>
+      </w:r>
+      <w:r>
+        <w:t>.</w:t>
+      </w:r>
+    </w:p>
+    <w:p>
+      <w:pPr>
+        <w:pStyle w:val="ListParagraph"/>
+        <w:numPr>
+          <w:ilvl w:val="1"/>
+          <w:numId w:val="2"/>
+        </w:numPr>
+        <w:rPr>
+          <w:rFonts w:eastAsiaTheme="minorEastAsia"/>
+        </w:rPr>
+      </w:pPr>
+      <w:r>
+        <w:t>Platform as a Service: Cloud service provides an operating system in the cloud, allowing users to develop and run software as they would on a personal system.</w:t>
+      </w:r>
+    </w:p>
+    <w:p>
+      <w:pPr>
+        <w:pStyle w:val="ListParagraph"/>
+        <w:numPr>
+          <w:ilvl w:val="1"/>
+          <w:numId w:val="2"/>
+        </w:numPr>
+        <w:rPr>
+          <w:rFonts w:eastAsiaTheme="minorEastAsia"/>
+        </w:rPr>
+      </w:pPr>
+      <w:r>
+        <w:t>Infrastructure as a Service: Cloud service provides only the base hardware and virtual machines, allowing the customer to deploy arbitrary software, including an OS, as they see fit.</w:t>
+      </w:r>
+    </w:p>
+    <w:p>
+      <w:pPr>
         <w:ind w:left="360"/>
       </w:pPr>
     </w:p>
@@ -337,21 +375,48 @@
         <w:pStyle w:val="ListParagraph"/>
         <w:numPr>
           <w:ilvl w:val="0"/>
-          <w:numId w:val="1"/>
+          <w:numId w:val="2"/>
         </w:numPr>
-        <w:rPr>
-          <w:sz w:val="24"/>
-          <w:szCs w:val="24"/>
-        </w:rPr>
-      </w:pPr>
-      <w:r>
-        <w:rPr/>
+      </w:pPr>
+      <w:r>
         <w:t>Describe two of the main cloud-specific threats</w:t>
       </w:r>
     </w:p>
     <w:p>
       <w:pPr>
-        <w:pStyle w:val="Normal"/>
+        <w:pStyle w:val="ListParagraph"/>
+        <w:numPr>
+          <w:ilvl w:val="1"/>
+          <w:numId w:val="2"/>
+        </w:numPr>
+      </w:pPr>
+      <w:r>
+        <w:t xml:space="preserve">Shared Technology Isolation Issues: </w:t>
+      </w:r>
+      <w:r>
+        <w:t>Without proper configurations, a user may be able to use more resources than they have paid for.</w:t>
+      </w:r>
+    </w:p>
+    <w:p>
+      <w:pPr>
+        <w:pStyle w:val="ListParagraph"/>
+        <w:numPr>
+          <w:ilvl w:val="1"/>
+          <w:numId w:val="2"/>
+        </w:numPr>
+      </w:pPr>
+      <w:r>
+        <w:t xml:space="preserve">Account or Service Hijacking: A user’s account may be </w:t>
+      </w:r>
+      <w:r>
+        <w:t>stolen,</w:t>
+      </w:r>
+      <w:r>
+        <w:t xml:space="preserve"> and the resources used by another unauthorized party.</w:t>
+      </w:r>
+    </w:p>
+    <w:p>
+      <w:pPr>
         <w:ind w:left="360"/>
       </w:pPr>
     </w:p>
@@ -360,21 +425,35 @@
         <w:pStyle w:val="ListParagraph"/>
         <w:numPr>
           <w:ilvl w:val="0"/>
-          <w:numId w:val="1"/>
+          <w:numId w:val="2"/>
         </w:numPr>
-        <w:rPr>
-          <w:sz w:val="24"/>
-          <w:szCs w:val="24"/>
-        </w:rPr>
-      </w:pPr>
-      <w:r>
-        <w:rPr/>
+      </w:pPr>
+      <w:r>
         <w:t>What is OpenStack?</w:t>
       </w:r>
     </w:p>
     <w:p>
       <w:pPr>
-        <w:pStyle w:val="Normal"/>
+        <w:ind w:left="1080"/>
+      </w:pPr>
+      <w:r>
+        <w:t>OpenStack is an open</w:t>
+      </w:r>
+      <w:r>
+        <w:t>-</w:t>
+      </w:r>
+      <w:r>
+        <w:t xml:space="preserve">source project that offers a cloud operating system. It </w:t>
+      </w:r>
+      <w:r>
+        <w:t>enables creating and maintaining any number of servers</w:t>
+      </w:r>
+      <w:r>
+        <w:t xml:space="preserve"> and is massively scalable.</w:t>
+      </w:r>
+    </w:p>
+    <w:p>
+      <w:pPr>
         <w:ind w:left="360"/>
       </w:pPr>
     </w:p>
@@ -383,24 +462,44 @@
         <w:pStyle w:val="ListParagraph"/>
         <w:numPr>
           <w:ilvl w:val="0"/>
-          <w:numId w:val="1"/>
+          <w:numId w:val="2"/>
         </w:numPr>
-        <w:rPr>
-          <w:sz w:val="24"/>
-          <w:szCs w:val="24"/>
-        </w:rPr>
-      </w:pPr>
-      <w:r>
-        <w:rPr/>
+      </w:pPr>
+      <w:r>
         <w:t xml:space="preserve">What is </w:t>
       </w:r>
-      <w:r>
-        <w:rPr/>
-        <w:t>MiniSec?</w:t>
+      <w:proofErr w:type="spellStart"/>
+      <w:r>
+        <w:t>MiniSec</w:t>
+      </w:r>
+      <w:proofErr w:type="spellEnd"/>
+      <w:r>
+        <w:t>?</w:t>
+      </w:r>
+    </w:p>
+    <w:p>
+      <w:pPr>
+        <w:ind w:left="1080"/>
+      </w:pPr>
+      <w:proofErr w:type="spellStart"/>
+      <w:r>
+        <w:t>MiniSec</w:t>
+      </w:r>
+      <w:proofErr w:type="spellEnd"/>
+      <w:r>
+        <w:t xml:space="preserve"> is an open-source security model and is a part of </w:t>
+      </w:r>
+      <w:proofErr w:type="spellStart"/>
+      <w:r>
+        <w:t>TinyOS</w:t>
+      </w:r>
+      <w:proofErr w:type="spellEnd"/>
+      <w:r>
+        <w:t>. It is an operating system designed for high security with low memory and energy consumption.</w:t>
       </w:r>
     </w:p>
     <w:sectPr>
-      <w:pgSz w:w="12240" w:h="15840" w:orient="portrait"/>
+      <w:pgSz w:w="12240" w:h="15840"/>
       <w:pgMar w:top="1440" w:right="1440" w:bottom="1440" w:left="1440" w:header="720" w:footer="720" w:gutter="0"/>
       <w:cols w:space="720"/>
       <w:docGrid w:linePitch="360"/>
@@ -410,10 +509,12 @@
 </file>
 
 <file path=word/numbering.xml><?xml version="1.0" encoding="utf-8"?>
-<w:numbering xmlns:w="http://schemas.openxmlformats.org/wordprocessingml/2006/main">
-  <w:abstractNum xmlns:w="http://schemas.openxmlformats.org/wordprocessingml/2006/main" w:abstractNumId="2">
-    <w:multiLevelType xmlns:w="http://schemas.openxmlformats.org/wordprocessingml/2006/main" w:val="hybridMultilevel"/>
-    <w:lvl xmlns:w="http://schemas.openxmlformats.org/wordprocessingml/2006/main" w:ilvl="0">
+<w:numbering xmlns:wpc="http://schemas.microsoft.com/office/word/2010/wordprocessingCanvas" xmlns:cx="http://schemas.microsoft.com/office/drawing/2014/chartex" xmlns:cx1="http://schemas.microsoft.com/office/drawing/2015/9/8/chartex" xmlns:cx2="http://schemas.microsoft.com/office/drawing/2015/10/21/chartex" xmlns:cx3="http://schemas.microsoft.com/office/drawing/2016/5/9/chartex" xmlns:cx4="http://schemas.microsoft.com/office/drawing/2016/5/10/chartex" xmlns:cx5="http://schemas.microsoft.com/office/drawing/2016/5/11/chartex" xmlns:cx6="http://schemas.microsoft.com/office/drawing/2016/5/12/chartex" xmlns:cx7="http://schemas.microsoft.com/office/drawing/2016/5/13/chartex" xmlns:cx8="http://schemas.microsoft.com/office/drawing/2016/5/14/chartex" xmlns:mc="http://schemas.openxmlformats.org/markup-compatibility/2006" xmlns:aink="http://schemas.microsoft.com/office/drawing/2016/ink" xmlns:am3d="http://schemas.microsoft.com/office/drawing/2017/model3d" xmlns:o="urn:schemas-microsoft-com:office:office" xmlns:r="http://schemas.openxmlformats.org/officeDocument/2006/relationships" xmlns:m="http://schemas.openxmlformats.org/officeDocument/2006/math" xmlns:v="urn:schemas-microsoft-com:vml" xmlns:wp14="http://schemas.microsoft.com/office/word/2010/wordprocessingDrawing" xmlns:wp="http://schemas.openxmlformats.org/drawingml/2006/wordprocessingDrawing" xmlns:w10="urn:schemas-microsoft-com:office:word" xmlns:w="http://schemas.openxmlformats.org/wordprocessingml/2006/main" xmlns:w14="http://schemas.microsoft.com/office/word/2010/wordml" xmlns:w15="http://schemas.microsoft.com/office/word/2012/wordml" xmlns:w16cid="http://schemas.microsoft.com/office/word/2016/wordml/cid" xmlns:w16se="http://schemas.microsoft.com/office/word/2015/wordml/symex" xmlns:wpg="http://schemas.microsoft.com/office/word/2010/wordprocessingGroup" xmlns:wpi="http://schemas.microsoft.com/office/word/2010/wordprocessingInk" xmlns:wne="http://schemas.microsoft.com/office/word/2006/wordml" xmlns:wps="http://schemas.microsoft.com/office/word/2010/wordprocessingShape" mc:Ignorable="w14 w15 w16se w16cid wp14">
+  <w:abstractNum w:abstractNumId="0" w15:restartNumberingAfterBreak="0">
+    <w:nsid w:val="5C905A92"/>
+    <w:multiLevelType w:val="hybridMultilevel"/>
+    <w:tmpl w:val="DDC8C3DE"/>
+    <w:lvl w:ilvl="0" w:tplc="A73C4BB6">
       <w:start w:val="1"/>
       <w:numFmt w:val="decimal"/>
       <w:lvlText w:val="%1."/>
@@ -422,7 +523,7 @@
         <w:ind w:left="720" w:hanging="360"/>
       </w:pPr>
     </w:lvl>
-    <w:lvl xmlns:w="http://schemas.openxmlformats.org/wordprocessingml/2006/main" w:ilvl="1">
+    <w:lvl w:ilvl="1" w:tplc="FA729C4C">
       <w:start w:val="1"/>
       <w:numFmt w:val="lowerLetter"/>
       <w:lvlText w:val="%2."/>
@@ -431,7 +532,7 @@
         <w:ind w:left="1440" w:hanging="360"/>
       </w:pPr>
     </w:lvl>
-    <w:lvl xmlns:w="http://schemas.openxmlformats.org/wordprocessingml/2006/main" w:ilvl="2">
+    <w:lvl w:ilvl="2" w:tplc="BB22A86A">
       <w:start w:val="1"/>
       <w:numFmt w:val="lowerRoman"/>
       <w:lvlText w:val="%3."/>
@@ -440,7 +541,7 @@
         <w:ind w:left="2160" w:hanging="180"/>
       </w:pPr>
     </w:lvl>
-    <w:lvl xmlns:w="http://schemas.openxmlformats.org/wordprocessingml/2006/main" w:ilvl="3">
+    <w:lvl w:ilvl="3" w:tplc="93744FFC">
       <w:start w:val="1"/>
       <w:numFmt w:val="decimal"/>
       <w:lvlText w:val="%4."/>
@@ -449,7 +550,7 @@
         <w:ind w:left="2880" w:hanging="360"/>
       </w:pPr>
     </w:lvl>
-    <w:lvl xmlns:w="http://schemas.openxmlformats.org/wordprocessingml/2006/main" w:ilvl="4">
+    <w:lvl w:ilvl="4" w:tplc="CC822272">
       <w:start w:val="1"/>
       <w:numFmt w:val="lowerLetter"/>
       <w:lvlText w:val="%5."/>
@@ -458,7 +559,7 @@
         <w:ind w:left="3600" w:hanging="360"/>
       </w:pPr>
     </w:lvl>
-    <w:lvl xmlns:w="http://schemas.openxmlformats.org/wordprocessingml/2006/main" w:ilvl="5">
+    <w:lvl w:ilvl="5" w:tplc="D2B6131A">
       <w:start w:val="1"/>
       <w:numFmt w:val="lowerRoman"/>
       <w:lvlText w:val="%6."/>
@@ -467,7 +568,7 @@
         <w:ind w:left="4320" w:hanging="180"/>
       </w:pPr>
     </w:lvl>
-    <w:lvl xmlns:w="http://schemas.openxmlformats.org/wordprocessingml/2006/main" w:ilvl="6">
+    <w:lvl w:ilvl="6" w:tplc="15C212AE">
       <w:start w:val="1"/>
       <w:numFmt w:val="decimal"/>
       <w:lvlText w:val="%7."/>
@@ -476,7 +577,7 @@
         <w:ind w:left="5040" w:hanging="360"/>
       </w:pPr>
     </w:lvl>
-    <w:lvl xmlns:w="http://schemas.openxmlformats.org/wordprocessingml/2006/main" w:ilvl="7">
+    <w:lvl w:ilvl="7" w:tplc="F70ABB5A">
       <w:start w:val="1"/>
       <w:numFmt w:val="lowerLetter"/>
       <w:lvlText w:val="%8."/>
@@ -485,7 +586,7 @@
         <w:ind w:left="5760" w:hanging="360"/>
       </w:pPr>
     </w:lvl>
-    <w:lvl xmlns:w="http://schemas.openxmlformats.org/wordprocessingml/2006/main" w:ilvl="8">
+    <w:lvl w:ilvl="8" w:tplc="24CC2D80">
       <w:start w:val="1"/>
       <w:numFmt w:val="lowerRoman"/>
       <w:lvlText w:val="%9."/>
@@ -495,9 +596,11 @@
       </w:pPr>
     </w:lvl>
   </w:abstractNum>
-  <w:abstractNum xmlns:w="http://schemas.openxmlformats.org/wordprocessingml/2006/main" w:abstractNumId="1">
-    <w:multiLevelType xmlns:w="http://schemas.openxmlformats.org/wordprocessingml/2006/main" w:val="hybridMultilevel"/>
-    <w:lvl xmlns:w="http://schemas.openxmlformats.org/wordprocessingml/2006/main" w:ilvl="0">
+  <w:abstractNum w:abstractNumId="1" w15:restartNumberingAfterBreak="0">
+    <w:nsid w:val="7D480357"/>
+    <w:multiLevelType w:val="hybridMultilevel"/>
+    <w:tmpl w:val="A008027C"/>
+    <w:lvl w:ilvl="0" w:tplc="D14A8886">
       <w:start w:val="1"/>
       <w:numFmt w:val="decimal"/>
       <w:lvlText w:val="%1."/>
@@ -506,7 +609,7 @@
         <w:ind w:left="720" w:hanging="360"/>
       </w:pPr>
     </w:lvl>
-    <w:lvl xmlns:w="http://schemas.openxmlformats.org/wordprocessingml/2006/main" w:ilvl="1">
+    <w:lvl w:ilvl="1" w:tplc="03008A40">
       <w:start w:val="1"/>
       <w:numFmt w:val="lowerLetter"/>
       <w:lvlText w:val="%2."/>
@@ -515,7 +618,7 @@
         <w:ind w:left="1440" w:hanging="360"/>
       </w:pPr>
     </w:lvl>
-    <w:lvl xmlns:w="http://schemas.openxmlformats.org/wordprocessingml/2006/main" w:ilvl="2">
+    <w:lvl w:ilvl="2" w:tplc="43268110">
       <w:start w:val="1"/>
       <w:numFmt w:val="lowerRoman"/>
       <w:lvlText w:val="%3."/>
@@ -524,7 +627,7 @@
         <w:ind w:left="2160" w:hanging="180"/>
       </w:pPr>
     </w:lvl>
-    <w:lvl xmlns:w="http://schemas.openxmlformats.org/wordprocessingml/2006/main" w:ilvl="3">
+    <w:lvl w:ilvl="3" w:tplc="DA3AA4D2">
       <w:start w:val="1"/>
       <w:numFmt w:val="decimal"/>
       <w:lvlText w:val="%4."/>
@@ -533,7 +636,7 @@
         <w:ind w:left="2880" w:hanging="360"/>
       </w:pPr>
     </w:lvl>
-    <w:lvl xmlns:w="http://schemas.openxmlformats.org/wordprocessingml/2006/main" w:ilvl="4">
+    <w:lvl w:ilvl="4" w:tplc="79E841AC">
       <w:start w:val="1"/>
       <w:numFmt w:val="lowerLetter"/>
       <w:lvlText w:val="%5."/>
@@ -542,7 +645,7 @@
         <w:ind w:left="3600" w:hanging="360"/>
       </w:pPr>
     </w:lvl>
-    <w:lvl xmlns:w="http://schemas.openxmlformats.org/wordprocessingml/2006/main" w:ilvl="5">
+    <w:lvl w:ilvl="5" w:tplc="D9F292A0">
       <w:start w:val="1"/>
       <w:numFmt w:val="lowerRoman"/>
       <w:lvlText w:val="%6."/>
@@ -551,7 +654,7 @@
         <w:ind w:left="4320" w:hanging="180"/>
       </w:pPr>
     </w:lvl>
-    <w:lvl xmlns:w="http://schemas.openxmlformats.org/wordprocessingml/2006/main" w:ilvl="6">
+    <w:lvl w:ilvl="6" w:tplc="8E0865BC">
       <w:start w:val="1"/>
       <w:numFmt w:val="decimal"/>
       <w:lvlText w:val="%7."/>
@@ -560,7 +663,7 @@
         <w:ind w:left="5040" w:hanging="360"/>
       </w:pPr>
     </w:lvl>
-    <w:lvl xmlns:w="http://schemas.openxmlformats.org/wordprocessingml/2006/main" w:ilvl="7">
+    <w:lvl w:ilvl="7" w:tplc="63F648D8">
       <w:start w:val="1"/>
       <w:numFmt w:val="lowerLetter"/>
       <w:lvlText w:val="%8."/>
@@ -569,7 +672,7 @@
         <w:ind w:left="5760" w:hanging="360"/>
       </w:pPr>
     </w:lvl>
-    <w:lvl xmlns:w="http://schemas.openxmlformats.org/wordprocessingml/2006/main" w:ilvl="8">
+    <w:lvl w:ilvl="8" w:tplc="08FAB552">
       <w:start w:val="1"/>
       <w:numFmt w:val="lowerRoman"/>
       <w:lvlText w:val="%9."/>
@@ -579,21 +682,21 @@
       </w:pPr>
     </w:lvl>
   </w:abstractNum>
+  <w:num w:numId="1">
+    <w:abstractNumId w:val="0"/>
+  </w:num>
   <w:num w:numId="2">
-    <w:abstractNumId w:val="2"/>
-  </w:num>
-  <w:num w:numId="1">
     <w:abstractNumId w:val="1"/>
   </w:num>
 </w:numbering>
 </file>
 
 <file path=word/styles.xml><?xml version="1.0" encoding="utf-8"?>
-<w:styles xmlns:mc="http://schemas.openxmlformats.org/markup-compatibility/2006" xmlns:r="http://schemas.openxmlformats.org/officeDocument/2006/relationships" xmlns:w="http://schemas.openxmlformats.org/wordprocessingml/2006/main" xmlns:w14="http://schemas.microsoft.com/office/word/2010/wordml" xmlns:w15="http://schemas.microsoft.com/office/word/2012/wordml" mc:Ignorable="w14 w15">
+<w:styles xmlns:mc="http://schemas.openxmlformats.org/markup-compatibility/2006" xmlns:r="http://schemas.openxmlformats.org/officeDocument/2006/relationships" xmlns:w="http://schemas.openxmlformats.org/wordprocessingml/2006/main" xmlns:w14="http://schemas.microsoft.com/office/word/2010/wordml" xmlns:w15="http://schemas.microsoft.com/office/word/2012/wordml" xmlns:w16cid="http://schemas.microsoft.com/office/word/2016/wordml/cid" xmlns:w16se="http://schemas.microsoft.com/office/word/2015/wordml/symex" mc:Ignorable="w14 w15 w16se w16cid">
   <w:docDefaults>
     <w:rPrDefault>
       <w:rPr>
-        <w:rFonts w:asciiTheme="minorHAnsi" w:hAnsiTheme="minorHAnsi" w:eastAsiaTheme="minorHAnsi" w:cstheme="minorBidi"/>
+        <w:rFonts w:asciiTheme="minorHAnsi" w:eastAsiaTheme="minorHAnsi" w:hAnsiTheme="minorHAnsi" w:cstheme="minorBidi"/>
         <w:sz w:val="24"/>
         <w:szCs w:val="24"/>
         <w:lang w:val="en-US" w:eastAsia="en-US" w:bidi="ar-SA"/>
@@ -601,17 +704,17 @@
     </w:rPrDefault>
     <w:pPrDefault/>
   </w:docDefaults>
-  <w:latentStyles w:defLockedState="0" w:defUIPriority="99" w:defSemiHidden="0" w:defUnhideWhenUsed="0" w:defQFormat="0" w:count="380">
+  <w:latentStyles w:defLockedState="0" w:defUIPriority="99" w:defSemiHidden="0" w:defUnhideWhenUsed="0" w:defQFormat="0" w:count="376">
     <w:lsdException w:name="Normal" w:uiPriority="0" w:qFormat="1"/>
     <w:lsdException w:name="heading 1" w:uiPriority="9" w:qFormat="1"/>
-    <w:lsdException w:name="heading 2" w:uiPriority="9" w:semiHidden="1" w:unhideWhenUsed="1" w:qFormat="1"/>
-    <w:lsdException w:name="heading 3" w:uiPriority="9" w:semiHidden="1" w:unhideWhenUsed="1" w:qFormat="1"/>
-    <w:lsdException w:name="heading 4" w:uiPriority="9" w:semiHidden="1" w:unhideWhenUsed="1" w:qFormat="1"/>
-    <w:lsdException w:name="heading 5" w:uiPriority="9" w:semiHidden="1" w:unhideWhenUsed="1" w:qFormat="1"/>
-    <w:lsdException w:name="heading 6" w:uiPriority="9" w:semiHidden="1" w:unhideWhenUsed="1" w:qFormat="1"/>
-    <w:lsdException w:name="heading 7" w:uiPriority="9" w:semiHidden="1" w:unhideWhenUsed="1" w:qFormat="1"/>
-    <w:lsdException w:name="heading 8" w:uiPriority="9" w:semiHidden="1" w:unhideWhenUsed="1" w:qFormat="1"/>
-    <w:lsdException w:name="heading 9" w:uiPriority="9" w:semiHidden="1" w:unhideWhenUsed="1" w:qFormat="1"/>
+    <w:lsdException w:name="heading 2" w:semiHidden="1" w:uiPriority="9" w:unhideWhenUsed="1" w:qFormat="1"/>
+    <w:lsdException w:name="heading 3" w:semiHidden="1" w:uiPriority="9" w:unhideWhenUsed="1" w:qFormat="1"/>
+    <w:lsdException w:name="heading 4" w:semiHidden="1" w:uiPriority="9" w:unhideWhenUsed="1" w:qFormat="1"/>
+    <w:lsdException w:name="heading 5" w:semiHidden="1" w:uiPriority="9" w:unhideWhenUsed="1" w:qFormat="1"/>
+    <w:lsdException w:name="heading 6" w:semiHidden="1" w:uiPriority="9" w:unhideWhenUsed="1" w:qFormat="1"/>
+    <w:lsdException w:name="heading 7" w:semiHidden="1" w:uiPriority="9" w:unhideWhenUsed="1" w:qFormat="1"/>
+    <w:lsdException w:name="heading 8" w:semiHidden="1" w:uiPriority="9" w:unhideWhenUsed="1" w:qFormat="1"/>
+    <w:lsdException w:name="heading 9" w:semiHidden="1" w:uiPriority="9" w:unhideWhenUsed="1" w:qFormat="1"/>
     <w:lsdException w:name="index 1" w:semiHidden="1" w:unhideWhenUsed="1"/>
     <w:lsdException w:name="index 2" w:semiHidden="1" w:unhideWhenUsed="1"/>
     <w:lsdException w:name="index 3" w:semiHidden="1" w:unhideWhenUsed="1"/>
@@ -621,22 +724,22 @@
     <w:lsdException w:name="index 7" w:semiHidden="1" w:unhideWhenUsed="1"/>
     <w:lsdException w:name="index 8" w:semiHidden="1" w:unhideWhenUsed="1"/>
     <w:lsdException w:name="index 9" w:semiHidden="1" w:unhideWhenUsed="1"/>
-    <w:lsdException w:name="toc 1" w:uiPriority="39" w:semiHidden="1" w:unhideWhenUsed="1"/>
-    <w:lsdException w:name="toc 2" w:uiPriority="39" w:semiHidden="1" w:unhideWhenUsed="1"/>
-    <w:lsdException w:name="toc 3" w:uiPriority="39" w:semiHidden="1" w:unhideWhenUsed="1"/>
-    <w:lsdException w:name="toc 4" w:uiPriority="39" w:semiHidden="1" w:unhideWhenUsed="1"/>
-    <w:lsdException w:name="toc 5" w:uiPriority="39" w:semiHidden="1" w:unhideWhenUsed="1"/>
-    <w:lsdException w:name="toc 6" w:uiPriority="39" w:semiHidden="1" w:unhideWhenUsed="1"/>
-    <w:lsdException w:name="toc 7" w:uiPriority="39" w:semiHidden="1" w:unhideWhenUsed="1"/>
-    <w:lsdException w:name="toc 8" w:uiPriority="39" w:semiHidden="1" w:unhideWhenUsed="1"/>
-    <w:lsdException w:name="toc 9" w:uiPriority="39" w:semiHidden="1" w:unhideWhenUsed="1"/>
+    <w:lsdException w:name="toc 1" w:semiHidden="1" w:uiPriority="39" w:unhideWhenUsed="1"/>
+    <w:lsdException w:name="toc 2" w:semiHidden="1" w:uiPriority="39" w:unhideWhenUsed="1"/>
+    <w:lsdException w:name="toc 3" w:semiHidden="1" w:uiPriority="39" w:unhideWhenUsed="1"/>
+    <w:lsdException w:name="toc 4" w:semiHidden="1" w:uiPriority="39" w:unhideWhenUsed="1"/>
+    <w:lsdException w:name="toc 5" w:semiHidden="1" w:uiPriority="39" w:unhideWhenUsed="1"/>
+    <w:lsdException w:name="toc 6" w:semiHidden="1" w:uiPriority="39" w:unhideWhenUsed="1"/>
+    <w:lsdException w:name="toc 7" w:semiHidden="1" w:uiPriority="39" w:unhideWhenUsed="1"/>
+    <w:lsdException w:name="toc 8" w:semiHidden="1" w:uiPriority="39" w:unhideWhenUsed="1"/>
+    <w:lsdException w:name="toc 9" w:semiHidden="1" w:uiPriority="39" w:unhideWhenUsed="1"/>
     <w:lsdException w:name="Normal Indent" w:semiHidden="1" w:unhideWhenUsed="1"/>
     <w:lsdException w:name="footnote text" w:semiHidden="1" w:unhideWhenUsed="1"/>
     <w:lsdException w:name="annotation text" w:semiHidden="1" w:unhideWhenUsed="1"/>
     <w:lsdException w:name="header" w:semiHidden="1" w:unhideWhenUsed="1"/>
     <w:lsdException w:name="footer" w:semiHidden="1" w:unhideWhenUsed="1"/>
     <w:lsdException w:name="index heading" w:semiHidden="1" w:unhideWhenUsed="1"/>
-    <w:lsdException w:name="caption" w:uiPriority="35" w:semiHidden="1" w:unhideWhenUsed="1" w:qFormat="1"/>
+    <w:lsdException w:name="caption" w:semiHidden="1" w:uiPriority="35" w:unhideWhenUsed="1" w:qFormat="1"/>
     <w:lsdException w:name="table of figures" w:semiHidden="1" w:unhideWhenUsed="1"/>
     <w:lsdException w:name="envelope address" w:semiHidden="1" w:unhideWhenUsed="1"/>
     <w:lsdException w:name="envelope return" w:semiHidden="1" w:unhideWhenUsed="1"/>
@@ -667,7 +770,7 @@
     <w:lsdException w:name="Title" w:uiPriority="10" w:qFormat="1"/>
     <w:lsdException w:name="Closing" w:semiHidden="1" w:unhideWhenUsed="1"/>
     <w:lsdException w:name="Signature" w:semiHidden="1" w:unhideWhenUsed="1"/>
-    <w:lsdException w:name="Default Paragraph Font" w:uiPriority="1" w:semiHidden="1" w:unhideWhenUsed="1"/>
+    <w:lsdException w:name="Default Paragraph Font" w:semiHidden="1" w:uiPriority="1" w:unhideWhenUsed="1"/>
     <w:lsdException w:name="Body Text" w:semiHidden="1" w:unhideWhenUsed="1"/>
     <w:lsdException w:name="Body Text Indent" w:semiHidden="1" w:unhideWhenUsed="1"/>
     <w:lsdException w:name="List Continue" w:semiHidden="1" w:unhideWhenUsed="1"/>
@@ -758,15 +861,6 @@
     <w:lsdException w:name="Balloon Text" w:semiHidden="1" w:unhideWhenUsed="1"/>
     <w:lsdException w:name="Table Grid" w:uiPriority="39"/>
     <w:lsdException w:name="Table Theme" w:semiHidden="1" w:unhideWhenUsed="1"/>
-    <w:lsdException w:name="Note Level 1" w:semiHidden="1" w:unhideWhenUsed="1"/>
-    <w:lsdException w:name="Note Level 2" w:semiHidden="1" w:unhideWhenUsed="1"/>
-    <w:lsdException w:name="Note Level 3" w:semiHidden="1" w:unhideWhenUsed="1"/>
-    <w:lsdException w:name="Note Level 4" w:semiHidden="1" w:unhideWhenUsed="1"/>
-    <w:lsdException w:name="Note Level 5" w:semiHidden="1" w:unhideWhenUsed="1"/>
-    <w:lsdException w:name="Note Level 6" w:semiHidden="1" w:unhideWhenUsed="1"/>
-    <w:lsdException w:name="Note Level 7" w:semiHidden="1" w:unhideWhenUsed="1"/>
-    <w:lsdException w:name="Note Level 8" w:semiHidden="1" w:unhideWhenUsed="1"/>
-    <w:lsdException w:name="Note Level 9" w:semiHidden="1" w:unhideWhenUsed="1"/>
     <w:lsdException w:name="Placeholder Text" w:semiHidden="1"/>
     <w:lsdException w:name="No Spacing" w:uiPriority="1" w:qFormat="1"/>
     <w:lsdException w:name="Light Shading" w:uiPriority="60"/>
@@ -876,8 +970,8 @@
     <w:lsdException w:name="Subtle Reference" w:uiPriority="31" w:qFormat="1"/>
     <w:lsdException w:name="Intense Reference" w:uiPriority="32" w:qFormat="1"/>
     <w:lsdException w:name="Book Title" w:uiPriority="33" w:qFormat="1"/>
-    <w:lsdException w:name="Bibliography" w:uiPriority="37" w:semiHidden="1" w:unhideWhenUsed="1"/>
-    <w:lsdException w:name="TOC Heading" w:uiPriority="39" w:semiHidden="1" w:unhideWhenUsed="1" w:qFormat="1"/>
+    <w:lsdException w:name="Bibliography" w:semiHidden="1" w:uiPriority="37" w:unhideWhenUsed="1"/>
+    <w:lsdException w:name="TOC Heading" w:semiHidden="1" w:uiPriority="39" w:unhideWhenUsed="1" w:qFormat="1"/>
     <w:lsdException w:name="Plain Table 1" w:uiPriority="41"/>
     <w:lsdException w:name="Plain Table 2" w:uiPriority="42"/>
     <w:lsdException w:name="Plain Table 3" w:uiPriority="43"/>
@@ -983,17 +1077,17 @@
     <w:lsdException w:name="List Table 6 Colorful Accent 6" w:uiPriority="51"/>
     <w:lsdException w:name="List Table 7 Colorful Accent 6" w:uiPriority="52"/>
   </w:latentStyles>
-  <w:style w:type="paragraph" w:styleId="Normal" w:default="1">
+  <w:style w:type="paragraph" w:default="1" w:styleId="Normal">
     <w:name w:val="Normal"/>
     <w:qFormat/>
   </w:style>
-  <w:style w:type="character" w:styleId="DefaultParagraphFont" w:default="1">
+  <w:style w:type="character" w:default="1" w:styleId="DefaultParagraphFont">
     <w:name w:val="Default Paragraph Font"/>
     <w:uiPriority w:val="1"/>
     <w:semiHidden/>
     <w:unhideWhenUsed/>
   </w:style>
-  <w:style w:type="table" w:styleId="TableNormal" w:default="1">
+  <w:style w:type="table" w:default="1" w:styleId="TableNormal">
     <w:name w:val="Normal Table"/>
     <w:uiPriority w:val="99"/>
     <w:semiHidden/>
@@ -1008,20 +1102,20 @@
       </w:tblCellMar>
     </w:tblPr>
   </w:style>
-  <w:style w:type="numbering" w:styleId="NoList" w:default="1">
+  <w:style w:type="numbering" w:default="1" w:styleId="NoList">
     <w:name w:val="No List"/>
     <w:uiPriority w:val="99"/>
     <w:semiHidden/>
     <w:unhideWhenUsed/>
   </w:style>
-  <w:style xmlns:w14="http://schemas.microsoft.com/office/word/2010/wordml" xmlns:mc="http://schemas.openxmlformats.org/markup-compatibility/2006" xmlns:w="http://schemas.openxmlformats.org/wordprocessingml/2006/main" w:type="paragraph" w:styleId="ListParagraph" mc:Ignorable="w14">
-    <w:name xmlns:w="http://schemas.openxmlformats.org/wordprocessingml/2006/main" w:val="List Paragraph"/>
-    <w:basedOn xmlns:w="http://schemas.openxmlformats.org/wordprocessingml/2006/main" w:val="Normal"/>
-    <w:uiPriority xmlns:w="http://schemas.openxmlformats.org/wordprocessingml/2006/main" w:val="34"/>
-    <w:qFormat xmlns:w="http://schemas.openxmlformats.org/wordprocessingml/2006/main"/>
-    <w:pPr xmlns:w="http://schemas.openxmlformats.org/wordprocessingml/2006/main">
-      <w:ind xmlns:w="http://schemas.openxmlformats.org/wordprocessingml/2006/main" w:left="720"/>
-      <w:contextualSpacing xmlns:w="http://schemas.openxmlformats.org/wordprocessingml/2006/main"/>
+  <w:style w:type="paragraph" w:styleId="ListParagraph">
+    <w:name w:val="List Paragraph"/>
+    <w:basedOn w:val="Normal"/>
+    <w:uiPriority w:val="34"/>
+    <w:qFormat/>
+    <w:pPr>
+      <w:ind w:left="720"/>
+      <w:contextualSpacing/>
     </w:pPr>
   </w:style>
 </w:styles>

</xml_diff>